<commit_message>
Changes for new board and setting Solar current baseline
</commit_message>
<xml_diff>
--- a/Green House control.docx
+++ b/Green House control.docx
@@ -167,24 +167,65 @@
       <w:pPr>
         <w:pStyle w:val="ListParagraph"/>
         <w:numPr>
+          <w:ilvl w:val="0"/>
+          <w:numId w:val="7"/>
+        </w:numPr>
+      </w:pPr>
+      <w:r>
+        <w:t xml:space="preserve">Enable </w:t>
+      </w:r>
+      <w:proofErr w:type="spellStart"/>
+      <w:r>
+        <w:t>WiFi</w:t>
+      </w:r>
+      <w:proofErr w:type="spellEnd"/>
+    </w:p>
+    <w:p>
+      <w:pPr>
+        <w:pStyle w:val="ListParagraph"/>
+        <w:numPr>
+          <w:ilvl w:val="0"/>
+          <w:numId w:val="7"/>
+        </w:numPr>
+      </w:pPr>
+      <w:r>
+        <w:t xml:space="preserve">Connect to </w:t>
+      </w:r>
+      <w:proofErr w:type="gramStart"/>
+      <w:r>
+        <w:t>network</w:t>
+      </w:r>
+      <w:proofErr w:type="gramEnd"/>
+    </w:p>
+    <w:p>
+      <w:pPr>
+        <w:pStyle w:val="ListParagraph"/>
+        <w:numPr>
+          <w:ilvl w:val="0"/>
+          <w:numId w:val="7"/>
+        </w:numPr>
+      </w:pPr>
+      <w:r>
+        <w:t>For each</w:t>
+      </w:r>
+      <w:r>
+        <w:t xml:space="preserve"> moisture</w:t>
+      </w:r>
+      <w:r>
+        <w:t xml:space="preserve"> sensor:</w:t>
+      </w:r>
+    </w:p>
+    <w:p>
+      <w:pPr>
+        <w:pStyle w:val="ListParagraph"/>
+        <w:numPr>
           <w:ilvl w:val="1"/>
           <w:numId w:val="7"/>
         </w:numPr>
-      </w:pPr>
-      <w:r>
-        <w:t>Determine ticks next wakeup (5 min from now)</w:t>
-      </w:r>
-    </w:p>
-    <w:p>
-      <w:pPr>
-        <w:pStyle w:val="ListParagraph"/>
-        <w:numPr>
-          <w:ilvl w:val="0"/>
-          <w:numId w:val="7"/>
-        </w:numPr>
-      </w:pPr>
-      <w:r>
-        <w:t>For each sensor:</w:t>
+        <w:ind w:left="1440"/>
+      </w:pPr>
+      <w:r>
+        <w:t>Get Sensor Reading:</w:t>
       </w:r>
     </w:p>
     <w:p>
@@ -195,9 +236,27 @@
           <w:numId w:val="7"/>
         </w:numPr>
         <w:ind w:left="1440"/>
-      </w:pPr>
-      <w:r>
-        <w:t>Get Sensor Reading:</w:t>
+        <w:rPr>
+          <w:strike/>
+        </w:rPr>
+      </w:pPr>
+      <w:r>
+        <w:rPr>
+          <w:strike/>
+        </w:rPr>
+        <w:t>If sensor registers below 40% set</w:t>
+      </w:r>
+      <w:r>
+        <w:rPr>
+          <w:strike/>
+        </w:rPr>
+        <w:t xml:space="preserve"> desired</w:t>
+      </w:r>
+      <w:r>
+        <w:rPr>
+          <w:strike/>
+        </w:rPr>
+        <w:t xml:space="preserve"> valve state to Open</w:t>
       </w:r>
     </w:p>
     <w:p>
@@ -208,15 +267,27 @@
           <w:numId w:val="7"/>
         </w:numPr>
         <w:ind w:left="1440"/>
-      </w:pPr>
-      <w:r>
-        <w:t>If sensor registers below 40% set</w:t>
-      </w:r>
-      <w:r>
+        <w:rPr>
+          <w:strike/>
+        </w:rPr>
+      </w:pPr>
+      <w:r>
+        <w:rPr>
+          <w:strike/>
+        </w:rPr>
+        <w:t>If sensor register over 80% set</w:t>
+      </w:r>
+      <w:r>
+        <w:rPr>
+          <w:strike/>
+        </w:rPr>
         <w:t xml:space="preserve"> desired</w:t>
       </w:r>
       <w:r>
-        <w:t xml:space="preserve"> valve state to Open</w:t>
+        <w:rPr>
+          <w:strike/>
+        </w:rPr>
+        <w:t xml:space="preserve"> valve state to Close</w:t>
       </w:r>
     </w:p>
     <w:p>
@@ -227,15 +298,21 @@
           <w:numId w:val="7"/>
         </w:numPr>
         <w:ind w:left="1440"/>
-      </w:pPr>
-      <w:r>
-        <w:t>If sensor register over 80% set</w:t>
-      </w:r>
-      <w:r>
-        <w:t xml:space="preserve"> desired</w:t>
-      </w:r>
-      <w:r>
-        <w:t xml:space="preserve"> valve state to Close</w:t>
+        <w:rPr>
+          <w:strike/>
+        </w:rPr>
+      </w:pPr>
+      <w:r>
+        <w:rPr>
+          <w:strike/>
+        </w:rPr>
+        <w:t>G</w:t>
+      </w:r>
+      <w:r>
+        <w:rPr>
+          <w:strike/>
+        </w:rPr>
+        <w:t>et valve state.</w:t>
       </w:r>
     </w:p>
     <w:p>
@@ -246,12 +323,145 @@
           <w:numId w:val="7"/>
         </w:numPr>
         <w:ind w:left="1440"/>
-      </w:pPr>
-      <w:r>
-        <w:t>G</w:t>
-      </w:r>
-      <w:r>
-        <w:t>et valve state.</w:t>
+        <w:rPr>
+          <w:strike/>
+        </w:rPr>
+      </w:pPr>
+      <w:r>
+        <w:rPr>
+          <w:strike/>
+        </w:rPr>
+        <w:t>While not in desired valve state</w:t>
+      </w:r>
+    </w:p>
+    <w:p>
+      <w:pPr>
+        <w:pStyle w:val="ListParagraph"/>
+        <w:numPr>
+          <w:ilvl w:val="2"/>
+          <w:numId w:val="7"/>
+        </w:numPr>
+        <w:ind w:left="1800"/>
+        <w:rPr>
+          <w:strike/>
+        </w:rPr>
+      </w:pPr>
+      <w:r>
+        <w:rPr>
+          <w:strike/>
+        </w:rPr>
+        <w:t>Toggle State</w:t>
+      </w:r>
+    </w:p>
+    <w:p>
+      <w:pPr>
+        <w:pStyle w:val="ListParagraph"/>
+        <w:numPr>
+          <w:ilvl w:val="2"/>
+          <w:numId w:val="7"/>
+        </w:numPr>
+        <w:ind w:left="1800"/>
+        <w:rPr>
+          <w:strike/>
+        </w:rPr>
+      </w:pPr>
+      <w:r>
+        <w:rPr>
+          <w:strike/>
+        </w:rPr>
+        <w:t>Wait 5ms</w:t>
+      </w:r>
+      <w:r>
+        <w:rPr>
+          <w:strike/>
+        </w:rPr>
+        <w:t>.</w:t>
+      </w:r>
+    </w:p>
+    <w:p>
+      <w:pPr>
+        <w:pStyle w:val="ListParagraph"/>
+        <w:numPr>
+          <w:ilvl w:val="2"/>
+          <w:numId w:val="7"/>
+        </w:numPr>
+        <w:ind w:left="1800"/>
+      </w:pPr>
+      <w:r>
+        <w:rPr>
+          <w:strike/>
+        </w:rPr>
+        <w:t>Get valve state</w:t>
+      </w:r>
+      <w:r>
+        <w:t>.</w:t>
+      </w:r>
+    </w:p>
+    <w:p>
+      <w:pPr>
+        <w:pStyle w:val="ListParagraph"/>
+        <w:numPr>
+          <w:ilvl w:val="0"/>
+          <w:numId w:val="7"/>
+        </w:numPr>
+      </w:pPr>
+      <w:r>
+        <w:t xml:space="preserve">Get light sensor </w:t>
+      </w:r>
+      <w:proofErr w:type="gramStart"/>
+      <w:r>
+        <w:t>info</w:t>
+      </w:r>
+      <w:proofErr w:type="gramEnd"/>
+    </w:p>
+    <w:p>
+      <w:pPr>
+        <w:pStyle w:val="ListParagraph"/>
+        <w:numPr>
+          <w:ilvl w:val="0"/>
+          <w:numId w:val="7"/>
+        </w:numPr>
+      </w:pPr>
+      <w:r>
+        <w:t xml:space="preserve">Get Barometric pressure and board </w:t>
+      </w:r>
+      <w:proofErr w:type="gramStart"/>
+      <w:r>
+        <w:t>temperature</w:t>
+      </w:r>
+      <w:proofErr w:type="gramEnd"/>
+    </w:p>
+    <w:p>
+      <w:pPr>
+        <w:pStyle w:val="ListParagraph"/>
+        <w:numPr>
+          <w:ilvl w:val="0"/>
+          <w:numId w:val="7"/>
+        </w:numPr>
+      </w:pPr>
+      <w:r>
+        <w:t xml:space="preserve">Collect </w:t>
+      </w:r>
+      <w:r>
+        <w:t>temperature</w:t>
+      </w:r>
+      <w:r>
+        <w:t xml:space="preserve"> information.</w:t>
+      </w:r>
+    </w:p>
+    <w:p>
+      <w:pPr>
+        <w:pStyle w:val="ListParagraph"/>
+        <w:numPr>
+          <w:ilvl w:val="0"/>
+          <w:numId w:val="7"/>
+        </w:numPr>
+      </w:pPr>
+      <w:r>
+        <w:t>If rock temperature is</w:t>
+      </w:r>
+      <w:r>
+        <w:t xml:space="preserve"> &lt; Greenhouse AND LUX &gt; Threshold</w:t>
       </w:r>
     </w:p>
     <w:p>
@@ -261,36 +471,17 @@
           <w:ilvl w:val="1"/>
           <w:numId w:val="7"/>
         </w:numPr>
-        <w:ind w:left="1440"/>
-      </w:pPr>
-      <w:r>
-        <w:t>While not in desired valve state</w:t>
-      </w:r>
-    </w:p>
-    <w:p>
-      <w:pPr>
-        <w:pStyle w:val="ListParagraph"/>
-        <w:numPr>
-          <w:ilvl w:val="2"/>
-          <w:numId w:val="7"/>
-        </w:numPr>
-        <w:ind w:left="1800"/>
-      </w:pPr>
-      <w:r>
-        <w:t>Toggle State</w:t>
-      </w:r>
-    </w:p>
-    <w:p>
-      <w:pPr>
-        <w:pStyle w:val="ListParagraph"/>
-        <w:numPr>
-          <w:ilvl w:val="2"/>
-          <w:numId w:val="7"/>
-        </w:numPr>
-        <w:ind w:left="1800"/>
-      </w:pPr>
-      <w:r>
-        <w:t>Wait 5ms</w:t>
+      </w:pPr>
+      <w:r>
+        <w:t xml:space="preserve">Turn on </w:t>
+      </w:r>
+      <w:proofErr w:type="gramStart"/>
+      <w:r>
+        <w:t>heating</w:t>
+      </w:r>
+      <w:proofErr w:type="gramEnd"/>
+      <w:r>
+        <w:t xml:space="preserve"> fans</w:t>
       </w:r>
       <w:r>
         <w:t>.</w:t>
@@ -300,28 +491,12 @@
       <w:pPr>
         <w:pStyle w:val="ListParagraph"/>
         <w:numPr>
-          <w:ilvl w:val="2"/>
-          <w:numId w:val="7"/>
-        </w:numPr>
-        <w:ind w:left="1800"/>
-      </w:pPr>
-      <w:r>
-        <w:t>Get valve state</w:t>
-      </w:r>
-      <w:r>
-        <w:t>.</w:t>
-      </w:r>
-    </w:p>
-    <w:p>
-      <w:pPr>
-        <w:pStyle w:val="ListParagraph"/>
-        <w:numPr>
-          <w:ilvl w:val="0"/>
-          <w:numId w:val="7"/>
-        </w:numPr>
-      </w:pPr>
-      <w:r>
-        <w:t>Collect ambient information.</w:t>
+          <w:ilvl w:val="1"/>
+          <w:numId w:val="7"/>
+        </w:numPr>
+      </w:pPr>
+      <w:r>
+        <w:t>Else turn off heating fans.</w:t>
       </w:r>
     </w:p>
     <w:p>
@@ -337,18 +512,6 @@
       </w:r>
       <w:r>
         <w:t>information to server.</w:t>
-      </w:r>
-    </w:p>
-    <w:p>
-      <w:pPr>
-        <w:pStyle w:val="ListParagraph"/>
-        <w:numPr>
-          <w:ilvl w:val="0"/>
-          <w:numId w:val="7"/>
-        </w:numPr>
-      </w:pPr>
-      <w:r>
-        <w:t>Enter low power sleep/delay.</w:t>
       </w:r>
     </w:p>
     <w:p>

</xml_diff>